<commit_message>
recuperando donativos ordenados pela data de criação
</commit_message>
<xml_diff>
--- a/Projeto-AjudeMais/002-Acompanhamento/Iteracao-03/FDI- Feedback da Iteração-IT03.docx
+++ b/Projeto-AjudeMais/002-Acompanhamento/Iteracao-03/FDI- Feedback da Iteração-IT03.docx
@@ -183,23 +183,7 @@
           <w:sz w:val="24"/>
           <w:szCs w:val="24"/>
         </w:rPr>
-        <w:t>0</w:t>
-      </w:r>
-      <w:r>
-        <w:rPr>
-          <w:rFonts w:hint="default" w:ascii="Arial" w:hAnsi="Arial" w:eastAsia="Arimo,Arial Narrow" w:cs="Arial"/>
-          <w:sz w:val="24"/>
-          <w:szCs w:val="24"/>
-        </w:rPr>
-        <w:t>3</w:t>
-      </w:r>
-      <w:r>
-        <w:rPr>
-          <w:rFonts w:hint="default" w:ascii="Arial" w:hAnsi="Arial" w:eastAsia="Arimo,Arial Narrow" w:cs="Arial"/>
-          <w:sz w:val="24"/>
-          <w:szCs w:val="24"/>
-        </w:rPr>
-        <w:t xml:space="preserve">   </w:t>
+        <w:t xml:space="preserve">03   </w:t>
       </w:r>
       <w:bookmarkStart w:id="2" w:name="__DdeLink__69_478826187"/>
       <w:r>
@@ -220,8 +204,9 @@
           <w:sz w:val="24"/>
           <w:szCs w:val="24"/>
         </w:rPr>
-        <w:t xml:space="preserve"> </w:t>
-      </w:r>
+        <w:t xml:space="preserve"> 07/06/2017</w:t>
+      </w:r>
+      <w:bookmarkEnd w:id="2"/>
       <w:r>
         <w:rPr>
           <w:rFonts w:hint="default" w:ascii="Arial" w:hAnsi="Arial" w:eastAsia="Arimo,Arial Narrow" w:cs="Arial"/>
@@ -230,7 +215,17 @@
           <w:sz w:val="24"/>
           <w:szCs w:val="24"/>
         </w:rPr>
-        <w:t>07</w:t>
+        <w:t xml:space="preserve"> </w:t>
+      </w:r>
+      <w:r>
+        <w:rPr>
+          <w:rFonts w:hint="default" w:ascii="Arial" w:hAnsi="Arial" w:eastAsia="Arimo,Arial Narrow" w:cs="Arial"/>
+          <w:b/>
+          <w:bCs/>
+          <w:sz w:val="24"/>
+          <w:szCs w:val="24"/>
+        </w:rPr>
+        <w:t>AUTOR:</w:t>
       </w:r>
       <w:r>
         <w:rPr>
@@ -240,39 +235,170 @@
           <w:sz w:val="24"/>
           <w:szCs w:val="24"/>
         </w:rPr>
-        <w:t>/0</w:t>
-      </w:r>
-      <w:r>
-        <w:rPr>
-          <w:rFonts w:hint="default" w:ascii="Arial" w:hAnsi="Arial" w:eastAsia="Arimo,Arial Narrow" w:cs="Arial"/>
-          <w:b w:val="0"/>
-          <w:bCs w:val="0"/>
-          <w:sz w:val="24"/>
-          <w:szCs w:val="24"/>
-        </w:rPr>
-        <w:t>6</w:t>
-      </w:r>
-      <w:r>
-        <w:rPr>
-          <w:rFonts w:hint="default" w:ascii="Arial" w:hAnsi="Arial" w:eastAsia="Arimo,Arial Narrow" w:cs="Arial"/>
-          <w:b w:val="0"/>
-          <w:bCs w:val="0"/>
-          <w:sz w:val="24"/>
-          <w:szCs w:val="24"/>
-        </w:rPr>
-        <w:t>/2017</w:t>
-      </w:r>
-      <w:bookmarkEnd w:id="2"/>
-      <w:r>
-        <w:rPr>
-          <w:rFonts w:hint="default" w:ascii="Arial" w:hAnsi="Arial" w:eastAsia="Arimo,Arial Narrow" w:cs="Arial"/>
-          <w:b w:val="0"/>
-          <w:bCs w:val="0"/>
-          <w:sz w:val="24"/>
-          <w:szCs w:val="24"/>
-        </w:rPr>
-        <w:t xml:space="preserve"> </w:t>
-      </w:r>
+        <w:t>Franck Aragão</w:t>
+      </w:r>
+    </w:p>
+    <w:p>
+      <w:pPr>
+        <w:spacing w:before="0" w:after="160"/>
+        <w:jc w:val="both"/>
+        <w:rPr>
+          <w:rFonts w:hint="default" w:ascii="Arial" w:hAnsi="Arial" w:cs="Arial"/>
+          <w:b/>
+          <w:bCs/>
+        </w:rPr>
+      </w:pPr>
+      <w:r>
+        <w:rPr>
+          <w:rFonts w:hint="default" w:ascii="Arial" w:hAnsi="Arial" w:cs="Arial"/>
+          <w:b/>
+          <w:bCs/>
+        </w:rPr>
+        <w:t>MOBILE</w:t>
+      </w:r>
+    </w:p>
+    <w:p>
+      <w:pPr>
+        <w:spacing w:before="0" w:after="160"/>
+        <w:jc w:val="both"/>
+        <w:rPr>
+          <w:rFonts w:hint="default" w:ascii="Arial" w:hAnsi="Arial" w:cs="Arial"/>
+        </w:rPr>
+      </w:pPr>
+      <w:r>
+        <w:rPr>
+          <w:rFonts w:hint="default" w:ascii="Arial" w:hAnsi="Arial" w:cs="Arial"/>
+        </w:rPr>
+        <w:t>1 - Criar doação para uma instituição existente;</w:t>
+      </w:r>
+    </w:p>
+    <w:p>
+      <w:pPr>
+        <w:spacing w:before="0" w:after="160"/>
+        <w:jc w:val="both"/>
+        <w:rPr>
+          <w:rFonts w:hint="default" w:ascii="Arial" w:hAnsi="Arial" w:cs="Arial"/>
+        </w:rPr>
+      </w:pPr>
+      <w:r>
+        <w:rPr>
+          <w:rFonts w:hint="default" w:ascii="Arial" w:hAnsi="Arial" w:cs="Arial"/>
+        </w:rPr>
+        <w:t>-Descrição não ser obrigátorio.</w:t>
+      </w:r>
+    </w:p>
+    <w:p>
+      <w:pPr>
+        <w:spacing w:before="0" w:after="160"/>
+        <w:jc w:val="both"/>
+        <w:rPr>
+          <w:rFonts w:hint="default" w:ascii="Arial" w:hAnsi="Arial" w:cs="Arial"/>
+        </w:rPr>
+      </w:pPr>
+      <w:r>
+        <w:rPr>
+          <w:rFonts w:hint="default" w:ascii="Arial" w:hAnsi="Arial" w:cs="Arial"/>
+        </w:rPr>
+        <w:t>2 - Visualizar minhas doações;</w:t>
+      </w:r>
+    </w:p>
+    <w:p>
+      <w:pPr>
+        <w:spacing w:before="0" w:after="160"/>
+        <w:jc w:val="both"/>
+        <w:rPr>
+          <w:rFonts w:hint="default" w:ascii="Arial" w:hAnsi="Arial" w:cs="Arial"/>
+        </w:rPr>
+      </w:pPr>
+      <w:r>
+        <w:rPr>
+          <w:rFonts w:hint="default" w:ascii="Arial" w:hAnsi="Arial" w:cs="Arial"/>
+        </w:rPr>
+        <w:t>-Remover barra de imagens;</w:t>
+      </w:r>
+    </w:p>
+    <w:p>
+      <w:pPr>
+        <w:spacing w:before="0" w:after="160"/>
+        <w:jc w:val="both"/>
+        <w:rPr>
+          <w:rFonts w:hint="default" w:ascii="Arial" w:hAnsi="Arial" w:cs="Arial"/>
+        </w:rPr>
+      </w:pPr>
+      <w:r>
+        <w:rPr>
+          <w:rFonts w:hint="default" w:ascii="Arial" w:hAnsi="Arial" w:cs="Arial"/>
+        </w:rPr>
+        <w:t>-Visualizar doações por data de criação</w:t>
+      </w:r>
+    </w:p>
+    <w:p>
+      <w:pPr>
+        <w:spacing w:before="0" w:after="160"/>
+        <w:jc w:val="both"/>
+        <w:rPr>
+          <w:rFonts w:hint="default" w:ascii="Arial" w:hAnsi="Arial" w:cs="Arial"/>
+        </w:rPr>
+      </w:pPr>
+      <w:r>
+        <w:rPr>
+          <w:rFonts w:hint="default" w:ascii="Arial" w:hAnsi="Arial" w:cs="Arial"/>
+        </w:rPr>
+        <w:t>3 - Visualizar detalhes de uma doação;</w:t>
+      </w:r>
+    </w:p>
+    <w:p>
+      <w:pPr>
+        <w:spacing w:before="0" w:after="160"/>
+        <w:jc w:val="both"/>
+        <w:rPr>
+          <w:rFonts w:hint="default" w:ascii="Arial" w:hAnsi="Arial" w:cs="Arial"/>
+        </w:rPr>
+      </w:pPr>
+      <w:r>
+        <w:rPr>
+          <w:rFonts w:hint="default" w:ascii="Arial" w:hAnsi="Arial" w:cs="Arial"/>
+        </w:rPr>
+        <w:t>4 - Cancelar uma doação;</w:t>
+      </w:r>
+    </w:p>
+    <w:p>
+      <w:pPr>
+        <w:spacing w:before="0" w:after="160"/>
+        <w:jc w:val="both"/>
+        <w:rPr>
+          <w:rFonts w:hint="default" w:ascii="Arial" w:hAnsi="Arial" w:cs="Arial"/>
+        </w:rPr>
+      </w:pPr>
+      <w:r>
+        <w:rPr>
+          <w:rFonts w:hint="default" w:ascii="Arial" w:hAnsi="Arial" w:cs="Arial"/>
+        </w:rPr>
+        <w:t>5 - Visualização campanhas da localidade;</w:t>
+      </w:r>
+    </w:p>
+    <w:p>
+      <w:pPr>
+        <w:spacing w:before="0" w:after="160"/>
+        <w:jc w:val="both"/>
+        <w:rPr>
+          <w:rFonts w:hint="default" w:ascii="Arial" w:hAnsi="Arial" w:cs="Arial"/>
+        </w:rPr>
+      </w:pPr>
+      <w:r>
+        <w:rPr>
+          <w:rFonts w:hint="default" w:ascii="Arial" w:hAnsi="Arial" w:cs="Arial"/>
+        </w:rPr>
+        <w:t>6 - Visualizar detalhes de uma campanha;</w:t>
+      </w:r>
+    </w:p>
+    <w:p>
+      <w:pPr>
+        <w:spacing w:before="0" w:after="160"/>
+        <w:rPr>
+          <w:rFonts w:hint="default" w:ascii="Arial" w:hAnsi="Arial" w:cs="Arial"/>
+        </w:rPr>
+      </w:pPr>
       <w:r>
         <w:rPr>
           <w:rFonts w:hint="default" w:ascii="Arial" w:hAnsi="Arial" w:eastAsia="Arimo,Arial Narrow" w:cs="Arial"/>
@@ -281,239 +407,6 @@
           <w:sz w:val="24"/>
           <w:szCs w:val="24"/>
         </w:rPr>
-        <w:t>AUTOR:</w:t>
-      </w:r>
-      <w:r>
-        <w:rPr>
-          <w:rFonts w:hint="default" w:ascii="Arial" w:hAnsi="Arial" w:eastAsia="Arimo,Arial Narrow" w:cs="Arial"/>
-          <w:b w:val="0"/>
-          <w:bCs w:val="0"/>
-          <w:sz w:val="24"/>
-          <w:szCs w:val="24"/>
-        </w:rPr>
-        <w:t>Franck Aragão</w:t>
-      </w:r>
-    </w:p>
-    <w:p>
-      <w:pPr>
-        <w:spacing w:before="0" w:after="160"/>
-        <w:jc w:val="both"/>
-        <w:rPr>
-          <w:rFonts w:hint="default" w:ascii="Arial" w:hAnsi="Arial" w:cs="Arial"/>
-          <w:b/>
-          <w:bCs/>
-        </w:rPr>
-      </w:pPr>
-      <w:r>
-        <w:rPr>
-          <w:rFonts w:hint="default" w:ascii="Arial" w:hAnsi="Arial" w:cs="Arial"/>
-          <w:b/>
-          <w:bCs/>
-        </w:rPr>
-        <w:t>MOBILE</w:t>
-      </w:r>
-    </w:p>
-    <w:p>
-      <w:pPr>
-        <w:spacing w:before="0" w:after="160"/>
-        <w:jc w:val="both"/>
-        <w:rPr>
-          <w:rFonts w:hint="default" w:ascii="Arial" w:hAnsi="Arial" w:cs="Arial"/>
-        </w:rPr>
-      </w:pPr>
-      <w:r>
-        <w:rPr>
-          <w:rFonts w:hint="default" w:ascii="Arial" w:hAnsi="Arial" w:cs="Arial"/>
-        </w:rPr>
-        <w:t xml:space="preserve">1 </w:t>
-      </w:r>
-      <w:r>
-        <w:rPr>
-          <w:rFonts w:hint="default" w:ascii="Arial" w:hAnsi="Arial" w:cs="Arial"/>
-        </w:rPr>
-        <w:t>-</w:t>
-      </w:r>
-      <w:r>
-        <w:rPr>
-          <w:rFonts w:hint="default" w:ascii="Arial" w:hAnsi="Arial" w:cs="Arial"/>
-        </w:rPr>
-        <w:t xml:space="preserve"> </w:t>
-      </w:r>
-      <w:r>
-        <w:rPr>
-          <w:rFonts w:hint="default" w:ascii="Arial" w:hAnsi="Arial" w:cs="Arial"/>
-        </w:rPr>
-        <w:t>Criar doação para uma instituição existente</w:t>
-      </w:r>
-      <w:r>
-        <w:rPr>
-          <w:rFonts w:hint="default" w:ascii="Arial" w:hAnsi="Arial" w:cs="Arial"/>
-        </w:rPr>
-        <w:t>;</w:t>
-      </w:r>
-    </w:p>
-    <w:p>
-      <w:pPr>
-        <w:spacing w:before="0" w:after="160"/>
-        <w:jc w:val="both"/>
-        <w:rPr>
-          <w:rFonts w:hint="default" w:ascii="Arial" w:hAnsi="Arial" w:cs="Arial"/>
-        </w:rPr>
-      </w:pPr>
-      <w:r>
-        <w:rPr>
-          <w:rFonts w:hint="default" w:ascii="Arial" w:hAnsi="Arial" w:cs="Arial"/>
-        </w:rPr>
-        <w:t xml:space="preserve">2 </w:t>
-      </w:r>
-      <w:r>
-        <w:rPr>
-          <w:rFonts w:hint="default" w:ascii="Arial" w:hAnsi="Arial" w:cs="Arial"/>
-        </w:rPr>
-        <w:t>-</w:t>
-      </w:r>
-      <w:r>
-        <w:rPr>
-          <w:rFonts w:hint="default" w:ascii="Arial" w:hAnsi="Arial" w:cs="Arial"/>
-        </w:rPr>
-        <w:t xml:space="preserve"> </w:t>
-      </w:r>
-      <w:r>
-        <w:rPr>
-          <w:rFonts w:hint="default" w:ascii="Arial" w:hAnsi="Arial" w:cs="Arial"/>
-        </w:rPr>
-        <w:t>Visualizar minhas doações;</w:t>
-      </w:r>
-    </w:p>
-    <w:p>
-      <w:pPr>
-        <w:spacing w:before="0" w:after="160"/>
-        <w:jc w:val="both"/>
-        <w:rPr>
-          <w:rFonts w:hint="default" w:ascii="Arial" w:hAnsi="Arial" w:cs="Arial"/>
-        </w:rPr>
-      </w:pPr>
-      <w:r>
-        <w:rPr>
-          <w:rFonts w:hint="default" w:ascii="Arial" w:hAnsi="Arial" w:cs="Arial"/>
-        </w:rPr>
-        <w:t xml:space="preserve">3 </w:t>
-      </w:r>
-      <w:r>
-        <w:rPr>
-          <w:rFonts w:hint="default" w:ascii="Arial" w:hAnsi="Arial" w:cs="Arial"/>
-        </w:rPr>
-        <w:t>-</w:t>
-      </w:r>
-      <w:r>
-        <w:rPr>
-          <w:rFonts w:hint="default" w:ascii="Arial" w:hAnsi="Arial" w:cs="Arial"/>
-        </w:rPr>
-        <w:t xml:space="preserve"> </w:t>
-      </w:r>
-      <w:r>
-        <w:rPr>
-          <w:rFonts w:hint="default" w:ascii="Arial" w:hAnsi="Arial" w:cs="Arial"/>
-        </w:rPr>
-        <w:t>Visualizar detalhes de uma doação</w:t>
-      </w:r>
-      <w:r>
-        <w:rPr>
-          <w:rFonts w:hint="default" w:ascii="Arial" w:hAnsi="Arial" w:cs="Arial"/>
-        </w:rPr>
-        <w:t>;</w:t>
-      </w:r>
-    </w:p>
-    <w:p>
-      <w:pPr>
-        <w:spacing w:before="0" w:after="160"/>
-        <w:jc w:val="both"/>
-        <w:rPr>
-          <w:rFonts w:hint="default" w:ascii="Arial" w:hAnsi="Arial" w:cs="Arial"/>
-        </w:rPr>
-      </w:pPr>
-      <w:r>
-        <w:rPr>
-          <w:rFonts w:hint="default" w:ascii="Arial" w:hAnsi="Arial" w:cs="Arial"/>
-        </w:rPr>
-        <w:t>4 - Cancelar uma doação;</w:t>
-      </w:r>
-    </w:p>
-    <w:p>
-      <w:pPr>
-        <w:spacing w:before="0" w:after="160"/>
-        <w:jc w:val="both"/>
-        <w:rPr>
-          <w:rFonts w:hint="default" w:ascii="Arial" w:hAnsi="Arial" w:cs="Arial"/>
-        </w:rPr>
-      </w:pPr>
-      <w:r>
-        <w:rPr>
-          <w:rFonts w:hint="default" w:ascii="Arial" w:hAnsi="Arial" w:cs="Arial"/>
-        </w:rPr>
-        <w:t>5</w:t>
-      </w:r>
-      <w:r>
-        <w:rPr>
-          <w:rFonts w:hint="default" w:ascii="Arial" w:hAnsi="Arial" w:cs="Arial"/>
-        </w:rPr>
-        <w:t xml:space="preserve"> </w:t>
-      </w:r>
-      <w:r>
-        <w:rPr>
-          <w:rFonts w:hint="default" w:ascii="Arial" w:hAnsi="Arial" w:cs="Arial"/>
-        </w:rPr>
-        <w:t>-</w:t>
-      </w:r>
-      <w:r>
-        <w:rPr>
-          <w:rFonts w:hint="default" w:ascii="Arial" w:hAnsi="Arial" w:cs="Arial"/>
-        </w:rPr>
-        <w:t xml:space="preserve"> </w:t>
-      </w:r>
-      <w:r>
-        <w:rPr>
-          <w:rFonts w:hint="default" w:ascii="Arial" w:hAnsi="Arial" w:cs="Arial"/>
-        </w:rPr>
-        <w:t>Visualização campanhas da localidade</w:t>
-      </w:r>
-      <w:r>
-        <w:rPr>
-          <w:rFonts w:hint="default" w:ascii="Arial" w:hAnsi="Arial" w:cs="Arial"/>
-        </w:rPr>
-        <w:t>;</w:t>
-      </w:r>
-    </w:p>
-    <w:p>
-      <w:pPr>
-        <w:spacing w:before="0" w:after="160"/>
-        <w:jc w:val="both"/>
-        <w:rPr>
-          <w:rFonts w:hint="default" w:ascii="Arial" w:hAnsi="Arial" w:cs="Arial"/>
-        </w:rPr>
-      </w:pPr>
-      <w:r>
-        <w:rPr>
-          <w:rFonts w:hint="default" w:ascii="Arial" w:hAnsi="Arial" w:cs="Arial"/>
-        </w:rPr>
-        <w:t>6 - Visualizar detalhes de uma campanha;</w:t>
-      </w:r>
-    </w:p>
-    <w:p>
-      <w:pPr>
-        <w:spacing w:before="0" w:after="160"/>
-        <w:rPr>
-          <w:rFonts w:hint="default" w:ascii="Arial" w:hAnsi="Arial" w:cs="Arial"/>
-        </w:rPr>
-      </w:pPr>
-      <w:r>
-        <w:rPr>
-          <w:rFonts w:hint="default" w:ascii="Arial" w:hAnsi="Arial" w:eastAsia="Arimo,Arial Narrow" w:cs="Arial"/>
-          <w:b/>
-          <w:bCs/>
-          <w:sz w:val="24"/>
-          <w:szCs w:val="24"/>
-        </w:rPr>
         <w:t>WEB</w:t>
       </w:r>
     </w:p>
@@ -529,25 +422,7 @@
         <w:rPr>
           <w:rFonts w:hint="default" w:ascii="Arial" w:hAnsi="Arial" w:cs="Arial"/>
         </w:rPr>
-        <w:t>7</w:t>
-      </w:r>
-      <w:r>
-        <w:rPr>
-          <w:rFonts w:hint="default" w:ascii="Arial" w:hAnsi="Arial" w:cs="Arial"/>
-        </w:rPr>
-        <w:t xml:space="preserve">- </w:t>
-      </w:r>
-      <w:r>
-        <w:rPr>
-          <w:rFonts w:hint="default" w:ascii="Arial" w:hAnsi="Arial" w:cs="Arial"/>
-        </w:rPr>
-        <w:t>Criação de uma campanha</w:t>
-      </w:r>
-      <w:r>
-        <w:rPr>
-          <w:rFonts w:hint="default" w:ascii="Arial" w:hAnsi="Arial" w:cs="Arial"/>
-        </w:rPr>
-        <w:t>;</w:t>
+        <w:t>7- Criação de uma campanha;</w:t>
       </w:r>
     </w:p>
     <w:p>
@@ -592,61 +467,70 @@
         <w:rPr>
           <w:rFonts w:hint="default" w:ascii="Arial" w:hAnsi="Arial" w:cs="Arial"/>
         </w:rPr>
-        <w:t xml:space="preserve">10 - Visualização </w:t>
+        <w:t>10 - Visualização de detalhes de uma campanha;</w:t>
+      </w:r>
+    </w:p>
+    <w:p>
+      <w:pPr>
+        <w:spacing w:before="0" w:after="160"/>
+        <w:jc w:val="both"/>
+        <w:rPr>
+          <w:rFonts w:hint="default" w:ascii="Arial" w:hAnsi="Arial" w:cs="Arial"/>
+        </w:rPr>
+      </w:pPr>
+      <w:r>
+        <w:rPr>
+          <w:rFonts w:hint="default" w:ascii="Arial" w:hAnsi="Arial" w:cs="Arial"/>
+        </w:rPr>
+        <w:t>11 - Acompanhamento de doação;</w:t>
+      </w:r>
+    </w:p>
+    <w:p>
+      <w:pPr>
+        <w:spacing w:before="0" w:after="160"/>
+        <w:jc w:val="both"/>
+        <w:rPr>
+          <w:rFonts w:hint="default" w:ascii="Arial" w:hAnsi="Arial" w:cs="Arial"/>
+        </w:rPr>
+      </w:pPr>
+      <w:r>
+        <w:rPr>
+          <w:rFonts w:hint="default" w:ascii="Arial" w:hAnsi="Arial" w:cs="Arial"/>
+        </w:rPr>
+        <w:t>12 - Consulta de doação;</w:t>
+      </w:r>
+    </w:p>
+    <w:p>
+      <w:pPr>
+        <w:spacing w:before="0" w:after="160"/>
+        <w:jc w:val="both"/>
+        <w:rPr>
+          <w:rFonts w:hint="default" w:ascii="Arial" w:hAnsi="Arial" w:cs="Arial"/>
+        </w:rPr>
+      </w:pPr>
+      <w:r>
+        <w:rPr>
+          <w:rFonts w:hint="default" w:ascii="Arial" w:hAnsi="Arial" w:cs="Arial"/>
+        </w:rPr>
+        <w:t>13 - Visualização de detalhes de uma doação;</w:t>
+      </w:r>
+    </w:p>
+    <w:p>
+      <w:pPr>
+        <w:spacing w:before="0" w:after="160"/>
+        <w:jc w:val="both"/>
+        <w:rPr>
+          <w:rFonts w:hint="default" w:ascii="Arial" w:hAnsi="Arial" w:cs="Arial"/>
+        </w:rPr>
+      </w:pPr>
+      <w:r>
+        <w:rPr>
+          <w:rFonts w:hint="default" w:ascii="Arial" w:hAnsi="Arial" w:cs="Arial"/>
+        </w:rPr>
+        <w:t>- Ordenar por data.</w:t>
       </w:r>
       <w:bookmarkStart w:id="3" w:name="_GoBack"/>
       <w:bookmarkEnd w:id="3"/>
-      <w:r>
-        <w:rPr>
-          <w:rFonts w:hint="default" w:ascii="Arial" w:hAnsi="Arial" w:cs="Arial"/>
-        </w:rPr>
-        <w:t>de detalhes de uma campanha;</w:t>
-      </w:r>
-    </w:p>
-    <w:p>
-      <w:pPr>
-        <w:spacing w:before="0" w:after="160"/>
-        <w:jc w:val="both"/>
-        <w:rPr>
-          <w:rFonts w:hint="default" w:ascii="Arial" w:hAnsi="Arial" w:cs="Arial"/>
-        </w:rPr>
-      </w:pPr>
-      <w:r>
-        <w:rPr>
-          <w:rFonts w:hint="default" w:ascii="Arial" w:hAnsi="Arial" w:cs="Arial"/>
-        </w:rPr>
-        <w:t>11 - Acompanhamento de doação;</w:t>
-      </w:r>
-    </w:p>
-    <w:p>
-      <w:pPr>
-        <w:spacing w:before="0" w:after="160"/>
-        <w:jc w:val="both"/>
-        <w:rPr>
-          <w:rFonts w:hint="default" w:ascii="Arial" w:hAnsi="Arial" w:cs="Arial"/>
-        </w:rPr>
-      </w:pPr>
-      <w:r>
-        <w:rPr>
-          <w:rFonts w:hint="default" w:ascii="Arial" w:hAnsi="Arial" w:cs="Arial"/>
-        </w:rPr>
-        <w:t>12 - Consulta de doação;</w:t>
-      </w:r>
-    </w:p>
-    <w:p>
-      <w:pPr>
-        <w:spacing w:before="0" w:after="160"/>
-        <w:jc w:val="both"/>
-        <w:rPr>
-          <w:rFonts w:hint="default" w:ascii="Arial" w:hAnsi="Arial" w:cs="Arial"/>
-        </w:rPr>
-      </w:pPr>
-      <w:r>
-        <w:rPr>
-          <w:rFonts w:hint="default" w:ascii="Arial" w:hAnsi="Arial" w:cs="Arial"/>
-        </w:rPr>
-        <w:t>13 - Visualização de detalhes de uma doação;</w:t>
-      </w:r>
     </w:p>
     <w:sectPr>
       <w:pgSz w:w="11906" w:h="16838"/>

</xml_diff>